<commit_message>
Answers to the question in assignment
</commit_message>
<xml_diff>
--- a/PipadaRushabhGitTutorial-09-30-2016.docx
+++ b/PipadaRushabhGitTutorial-09-30-2016.docx
@@ -16,29 +16,108 @@
           <w:sz w:val="24"/>
           <w:szCs w:val="24"/>
         </w:rPr>
+        <w:t xml:space="preserve">Q: </w:t>
+      </w:r>
+      <w:r>
+        <w:rPr>
+          <w:rFonts w:ascii="Times New Roman" w:hAnsi="Times New Roman" w:cs="Times New Roman"/>
+          <w:sz w:val="24"/>
+          <w:szCs w:val="24"/>
+        </w:rPr>
         <w:t>What is GitHub? When was it created? Why? By who? What similar platforms exist? Why would you use such a platform?</w:t>
       </w:r>
     </w:p>
     <w:p>
+      <w:proofErr w:type="spellStart"/>
       <w:r>
         <w:rPr>
           <w:bCs/>
         </w:rPr>
         <w:t>Github</w:t>
       </w:r>
+      <w:proofErr w:type="spellEnd"/>
       <w:r>
         <w:t> is a Git repository hosting service</w:t>
       </w:r>
       <w:r>
-        <w:t xml:space="preserve">. Github provides a web-based GUI to Git and the main functionality of Github depends on Git which is a version control tool. Apart from this, it has several other features such as wikis and task management tools for every project. Users can collaborate without overwriting any piece of code. </w:t>
-      </w:r>
-    </w:p>
-    <w:p>
-      <w:r>
-        <w:t>Github was created on February</w:t>
-      </w:r>
-      <w:r>
-        <w:t xml:space="preserve"> 8, 2008. It was founded by Tom Preston-Werner, Chris Wanstrath and PJ Hyett. Similar platform to Github are Klin, Bitbucket, SCM-Manager, Rhodecode, Cloud source repositories. </w:t>
+        <w:t xml:space="preserve">. </w:t>
+      </w:r>
+      <w:proofErr w:type="spellStart"/>
+      <w:r>
+        <w:t>Github</w:t>
+      </w:r>
+      <w:proofErr w:type="spellEnd"/>
+      <w:r>
+        <w:t xml:space="preserve"> provides a web-based GUI to Git and the main functionality of </w:t>
+      </w:r>
+      <w:proofErr w:type="spellStart"/>
+      <w:r>
+        <w:t>Github</w:t>
+      </w:r>
+      <w:proofErr w:type="spellEnd"/>
+      <w:r>
+        <w:t xml:space="preserve"> depends on Git which is a version control tool. Apart from this, it has several other features such as wikis and task management tools for every project. Users can collaborate without overwriting any piece of code. </w:t>
+      </w:r>
+    </w:p>
+    <w:p>
+      <w:proofErr w:type="spellStart"/>
+      <w:r>
+        <w:t>Github</w:t>
+      </w:r>
+      <w:proofErr w:type="spellEnd"/>
+      <w:r>
+        <w:t xml:space="preserve"> was created on February</w:t>
+      </w:r>
+      <w:r>
+        <w:t xml:space="preserve"> 8, 2008. It was founded by Tom Preston-Werner, Chris </w:t>
+      </w:r>
+      <w:proofErr w:type="spellStart"/>
+      <w:r>
+        <w:t>Wanstrath</w:t>
+      </w:r>
+      <w:proofErr w:type="spellEnd"/>
+      <w:r>
+        <w:t xml:space="preserve"> and PJ </w:t>
+      </w:r>
+      <w:proofErr w:type="spellStart"/>
+      <w:r>
+        <w:t>Hyett</w:t>
+      </w:r>
+      <w:proofErr w:type="spellEnd"/>
+      <w:r>
+        <w:t xml:space="preserve">. Similar platform to </w:t>
+      </w:r>
+      <w:proofErr w:type="spellStart"/>
+      <w:r>
+        <w:t>Github</w:t>
+      </w:r>
+      <w:proofErr w:type="spellEnd"/>
+      <w:r>
+        <w:t xml:space="preserve"> are </w:t>
+      </w:r>
+      <w:proofErr w:type="spellStart"/>
+      <w:r>
+        <w:t>Klin</w:t>
+      </w:r>
+      <w:proofErr w:type="spellEnd"/>
+      <w:r>
+        <w:t xml:space="preserve">, </w:t>
+      </w:r>
+      <w:proofErr w:type="spellStart"/>
+      <w:r>
+        <w:t>Bitbucket</w:t>
+      </w:r>
+      <w:proofErr w:type="spellEnd"/>
+      <w:r>
+        <w:t xml:space="preserve">, SCM-Manager, </w:t>
+      </w:r>
+      <w:proofErr w:type="spellStart"/>
+      <w:r>
+        <w:t>Rhodecode</w:t>
+      </w:r>
+      <w:proofErr w:type="spellEnd"/>
+      <w:r>
+        <w:t xml:space="preserve">, Cloud source repositories. </w:t>
       </w:r>
     </w:p>
     <w:p>
@@ -55,6 +134,9 @@
     <w:p/>
     <w:p>
       <w:r>
+        <w:t xml:space="preserve">Q: </w:t>
+      </w:r>
+      <w:r>
         <w:t>Git Tutorial –</w:t>
       </w:r>
     </w:p>
@@ -66,182 +148,466 @@
     <w:p/>
     <w:p>
       <w:r>
-        <w:t>&gt; git init</w:t>
-      </w:r>
-    </w:p>
-    <w:p/>
-    <w:p>
-      <w:r>
-        <w:t>$ git status</w:t>
-      </w:r>
-    </w:p>
-    <w:p/>
-    <w:p>
-      <w:r>
-        <w:t>$ git status</w:t>
-      </w:r>
-    </w:p>
-    <w:p/>
-    <w:p>
-      <w:r>
-        <w:t>$ git add octocat.txt</w:t>
-      </w:r>
-    </w:p>
-    <w:p/>
-    <w:p>
-      <w:r>
-        <w:t>$ git status</w:t>
-      </w:r>
-    </w:p>
-    <w:p/>
-    <w:p>
-      <w:r>
-        <w:t>$ git commit -m "Add cute octocat story"</w:t>
-      </w:r>
-    </w:p>
-    <w:p/>
-    <w:p>
-      <w:r>
-        <w:t>$ git add '*.</w:t>
-      </w:r>
-    </w:p>
-    <w:p>
-      <w:r>
-        <w:t>txt'</w:t>
-      </w:r>
-    </w:p>
-    <w:p>
-      <w:r>
-        <w:t>$ git add '*.txt'</w:t>
-      </w:r>
-    </w:p>
-    <w:p/>
-    <w:p>
-      <w:r>
-        <w:t>$ git commit -m 'Add all the octocat txt files'</w:t>
-      </w:r>
-    </w:p>
-    <w:p/>
-    <w:p>
-      <w:r>
-        <w:t>$ git log</w:t>
-      </w:r>
-    </w:p>
-    <w:p/>
-    <w:p>
-      <w:r>
-        <w:t>$ git remote add origin https://github.com/try-git/try_git.git</w:t>
-      </w:r>
-    </w:p>
-    <w:p/>
-    <w:p>
-      <w:r>
-        <w:t>$ git push -u origin master</w:t>
-      </w:r>
-    </w:p>
-    <w:p/>
-    <w:p>
-      <w:r>
-        <w:t>$ git pull origin master</w:t>
-      </w:r>
-    </w:p>
-    <w:p/>
-    <w:p>
-      <w:r>
-        <w:t>$ git diff HEAD</w:t>
-      </w:r>
-    </w:p>
-    <w:p/>
-    <w:p>
-      <w:r>
-        <w:t>$ git add octofamily/octodog.txt</w:t>
-      </w:r>
-    </w:p>
-    <w:p/>
-    <w:p>
-      <w:r>
-        <w:t>$ git diff --staged</w:t>
-      </w:r>
-    </w:p>
-    <w:p/>
-    <w:p>
-      <w:r>
-        <w:t>$ git reset octofamily/octodog.txt</w:t>
-      </w:r>
-    </w:p>
-    <w:p/>
-    <w:p>
-      <w:r>
-        <w:t>$ git checkout -- octocat.txt</w:t>
-      </w:r>
-    </w:p>
-    <w:p/>
-    <w:p>
-      <w:r>
-        <w:t>$ git branch clean_up</w:t>
-      </w:r>
-    </w:p>
-    <w:p/>
-    <w:p>
-      <w:r>
-        <w:t>$ git checkout clean_up</w:t>
-      </w:r>
-    </w:p>
-    <w:p/>
-    <w:p>
-      <w:r>
-        <w:t>$ git rm '*.txt'</w:t>
-      </w:r>
-    </w:p>
-    <w:p/>
-    <w:p>
-      <w:r>
-        <w:t>$ git commit -m "Remove all the cats"</w:t>
-      </w:r>
-    </w:p>
-    <w:p/>
-    <w:p>
-      <w:r>
-        <w:t>$ git checkout master</w:t>
-      </w:r>
-    </w:p>
-    <w:p/>
-    <w:p>
-      <w:r>
-        <w:t>$ git merge clean_up</w:t>
-      </w:r>
+        <w:t xml:space="preserve">&gt; </w:t>
+      </w:r>
+      <w:proofErr w:type="gramStart"/>
+      <w:r>
+        <w:t>git</w:t>
+      </w:r>
+      <w:proofErr w:type="gramEnd"/>
+      <w:r>
+        <w:t xml:space="preserve"> </w:t>
+      </w:r>
+      <w:proofErr w:type="spellStart"/>
+      <w:r>
+        <w:t>init</w:t>
+      </w:r>
+      <w:proofErr w:type="spellEnd"/>
+    </w:p>
+    <w:p/>
+    <w:p>
+      <w:r>
+        <w:t xml:space="preserve">$ </w:t>
+      </w:r>
+      <w:proofErr w:type="gramStart"/>
+      <w:r>
+        <w:t>git</w:t>
+      </w:r>
+      <w:proofErr w:type="gramEnd"/>
+      <w:r>
+        <w:t xml:space="preserve"> status</w:t>
+      </w:r>
+    </w:p>
+    <w:p/>
+    <w:p>
+      <w:r>
+        <w:t xml:space="preserve">$ </w:t>
+      </w:r>
+      <w:proofErr w:type="gramStart"/>
+      <w:r>
+        <w:t>git</w:t>
+      </w:r>
+      <w:proofErr w:type="gramEnd"/>
+      <w:r>
+        <w:t xml:space="preserve"> status</w:t>
+      </w:r>
+    </w:p>
+    <w:p/>
+    <w:p>
+      <w:r>
+        <w:t xml:space="preserve">$ </w:t>
+      </w:r>
+      <w:proofErr w:type="gramStart"/>
+      <w:r>
+        <w:t>git</w:t>
+      </w:r>
+      <w:proofErr w:type="gramEnd"/>
+      <w:r>
+        <w:t xml:space="preserve"> add octocat.txt</w:t>
+      </w:r>
+    </w:p>
+    <w:p/>
+    <w:p>
+      <w:r>
+        <w:t xml:space="preserve">$ </w:t>
+      </w:r>
+      <w:proofErr w:type="gramStart"/>
+      <w:r>
+        <w:t>git</w:t>
+      </w:r>
+      <w:proofErr w:type="gramEnd"/>
+      <w:r>
+        <w:t xml:space="preserve"> status</w:t>
+      </w:r>
+    </w:p>
+    <w:p/>
+    <w:p>
+      <w:r>
+        <w:t xml:space="preserve">$ </w:t>
+      </w:r>
+      <w:proofErr w:type="gramStart"/>
+      <w:r>
+        <w:t>git</w:t>
+      </w:r>
+      <w:proofErr w:type="gramEnd"/>
+      <w:r>
+        <w:t xml:space="preserve"> commit -m "Add cute </w:t>
+      </w:r>
+      <w:proofErr w:type="spellStart"/>
+      <w:r>
+        <w:t>octocat</w:t>
+      </w:r>
+      <w:proofErr w:type="spellEnd"/>
+      <w:r>
+        <w:t xml:space="preserve"> story"</w:t>
+      </w:r>
+    </w:p>
+    <w:p/>
+    <w:p>
+      <w:r>
+        <w:t xml:space="preserve">$ </w:t>
+      </w:r>
+      <w:proofErr w:type="gramStart"/>
+      <w:r>
+        <w:t>git</w:t>
+      </w:r>
+      <w:proofErr w:type="gramEnd"/>
+      <w:r>
+        <w:t xml:space="preserve"> add '*.</w:t>
+      </w:r>
+    </w:p>
+    <w:p>
+      <w:proofErr w:type="gramStart"/>
+      <w:r>
+        <w:t>txt</w:t>
+      </w:r>
+      <w:proofErr w:type="gramEnd"/>
+      <w:r>
+        <w:t>'</w:t>
+      </w:r>
+    </w:p>
+    <w:p>
+      <w:r>
+        <w:t xml:space="preserve">$ </w:t>
+      </w:r>
+      <w:proofErr w:type="gramStart"/>
+      <w:r>
+        <w:t>git</w:t>
+      </w:r>
+      <w:proofErr w:type="gramEnd"/>
+      <w:r>
+        <w:t xml:space="preserve"> add '*.txt'</w:t>
+      </w:r>
+    </w:p>
+    <w:p/>
+    <w:p>
+      <w:r>
+        <w:t xml:space="preserve">$ </w:t>
+      </w:r>
+      <w:proofErr w:type="gramStart"/>
+      <w:r>
+        <w:t>git</w:t>
+      </w:r>
+      <w:proofErr w:type="gramEnd"/>
+      <w:r>
+        <w:t xml:space="preserve"> commit -m 'Add all the </w:t>
+      </w:r>
+      <w:proofErr w:type="spellStart"/>
+      <w:r>
+        <w:t>octocat</w:t>
+      </w:r>
+      <w:proofErr w:type="spellEnd"/>
+      <w:r>
+        <w:t xml:space="preserve"> txt files'</w:t>
+      </w:r>
+    </w:p>
+    <w:p/>
+    <w:p>
+      <w:r>
+        <w:t xml:space="preserve">$ </w:t>
+      </w:r>
+      <w:proofErr w:type="gramStart"/>
+      <w:r>
+        <w:t>git</w:t>
+      </w:r>
+      <w:proofErr w:type="gramEnd"/>
+      <w:r>
+        <w:t xml:space="preserve"> log</w:t>
+      </w:r>
+    </w:p>
+    <w:p/>
+    <w:p>
+      <w:r>
+        <w:t xml:space="preserve">$ </w:t>
+      </w:r>
+      <w:proofErr w:type="gramStart"/>
+      <w:r>
+        <w:t>git</w:t>
+      </w:r>
+      <w:proofErr w:type="gramEnd"/>
+      <w:r>
+        <w:t xml:space="preserve"> remote add origin https://github.com/try-git/try_git.git</w:t>
+      </w:r>
+    </w:p>
+    <w:p/>
+    <w:p>
+      <w:r>
+        <w:t xml:space="preserve">$ </w:t>
+      </w:r>
+      <w:proofErr w:type="gramStart"/>
+      <w:r>
+        <w:t>git</w:t>
+      </w:r>
+      <w:proofErr w:type="gramEnd"/>
+      <w:r>
+        <w:t xml:space="preserve"> push -u origin master</w:t>
+      </w:r>
+    </w:p>
+    <w:p/>
+    <w:p>
+      <w:r>
+        <w:t xml:space="preserve">$ </w:t>
+      </w:r>
+      <w:proofErr w:type="gramStart"/>
+      <w:r>
+        <w:t>git</w:t>
+      </w:r>
+      <w:proofErr w:type="gramEnd"/>
+      <w:r>
+        <w:t xml:space="preserve"> pull origin master</w:t>
+      </w:r>
+    </w:p>
+    <w:p/>
+    <w:p>
+      <w:r>
+        <w:t xml:space="preserve">$ </w:t>
+      </w:r>
+      <w:proofErr w:type="gramStart"/>
+      <w:r>
+        <w:t>git</w:t>
+      </w:r>
+      <w:proofErr w:type="gramEnd"/>
+      <w:r>
+        <w:t xml:space="preserve"> diff HEAD</w:t>
+      </w:r>
+    </w:p>
+    <w:p/>
+    <w:p>
+      <w:r>
+        <w:t xml:space="preserve">$ </w:t>
+      </w:r>
+      <w:proofErr w:type="gramStart"/>
+      <w:r>
+        <w:t>git</w:t>
+      </w:r>
+      <w:proofErr w:type="gramEnd"/>
+      <w:r>
+        <w:t xml:space="preserve"> add </w:t>
+      </w:r>
+      <w:proofErr w:type="spellStart"/>
+      <w:r>
+        <w:t>octofamily</w:t>
+      </w:r>
+      <w:proofErr w:type="spellEnd"/>
+      <w:r>
+        <w:t>/octodog.txt</w:t>
+      </w:r>
+    </w:p>
+    <w:p/>
+    <w:p>
+      <w:r>
+        <w:t xml:space="preserve">$ </w:t>
+      </w:r>
+      <w:proofErr w:type="gramStart"/>
+      <w:r>
+        <w:t>git</w:t>
+      </w:r>
+      <w:proofErr w:type="gramEnd"/>
+      <w:r>
+        <w:t xml:space="preserve"> diff --staged</w:t>
+      </w:r>
+    </w:p>
+    <w:p/>
+    <w:p>
+      <w:r>
+        <w:t xml:space="preserve">$ </w:t>
+      </w:r>
+      <w:proofErr w:type="gramStart"/>
+      <w:r>
+        <w:t>git</w:t>
+      </w:r>
+      <w:proofErr w:type="gramEnd"/>
+      <w:r>
+        <w:t xml:space="preserve"> reset </w:t>
+      </w:r>
+      <w:proofErr w:type="spellStart"/>
+      <w:r>
+        <w:t>octofamily</w:t>
+      </w:r>
+      <w:proofErr w:type="spellEnd"/>
+      <w:r>
+        <w:t>/octodog.txt</w:t>
+      </w:r>
+    </w:p>
+    <w:p/>
+    <w:p>
+      <w:r>
+        <w:t xml:space="preserve">$ </w:t>
+      </w:r>
+      <w:proofErr w:type="gramStart"/>
+      <w:r>
+        <w:t>git</w:t>
+      </w:r>
+      <w:proofErr w:type="gramEnd"/>
+      <w:r>
+        <w:t xml:space="preserve"> checkout -- octocat.txt</w:t>
+      </w:r>
+    </w:p>
+    <w:p/>
+    <w:p>
+      <w:r>
+        <w:t xml:space="preserve">$ </w:t>
+      </w:r>
+      <w:proofErr w:type="gramStart"/>
+      <w:r>
+        <w:t>git</w:t>
+      </w:r>
+      <w:proofErr w:type="gramEnd"/>
+      <w:r>
+        <w:t xml:space="preserve"> branch </w:t>
+      </w:r>
+      <w:proofErr w:type="spellStart"/>
+      <w:r>
+        <w:t>clean_up</w:t>
+      </w:r>
+      <w:proofErr w:type="spellEnd"/>
+    </w:p>
+    <w:p/>
+    <w:p>
+      <w:r>
+        <w:t xml:space="preserve">$ </w:t>
+      </w:r>
+      <w:proofErr w:type="gramStart"/>
+      <w:r>
+        <w:t>git</w:t>
+      </w:r>
+      <w:proofErr w:type="gramEnd"/>
+      <w:r>
+        <w:t xml:space="preserve"> checkout </w:t>
+      </w:r>
+      <w:proofErr w:type="spellStart"/>
+      <w:r>
+        <w:t>clean_up</w:t>
+      </w:r>
+      <w:proofErr w:type="spellEnd"/>
+    </w:p>
+    <w:p/>
+    <w:p>
+      <w:r>
+        <w:t xml:space="preserve">$ </w:t>
+      </w:r>
+      <w:proofErr w:type="gramStart"/>
+      <w:r>
+        <w:t>git</w:t>
+      </w:r>
+      <w:proofErr w:type="gramEnd"/>
+      <w:r>
+        <w:t xml:space="preserve"> </w:t>
+      </w:r>
+      <w:proofErr w:type="spellStart"/>
+      <w:r>
+        <w:t>rm</w:t>
+      </w:r>
+      <w:proofErr w:type="spellEnd"/>
+      <w:r>
+        <w:t xml:space="preserve"> '*.txt'</w:t>
+      </w:r>
+    </w:p>
+    <w:p/>
+    <w:p>
+      <w:r>
+        <w:t xml:space="preserve">$ </w:t>
+      </w:r>
+      <w:proofErr w:type="gramStart"/>
+      <w:r>
+        <w:t>git</w:t>
+      </w:r>
+      <w:proofErr w:type="gramEnd"/>
+      <w:r>
+        <w:t xml:space="preserve"> commit -m "Remove all the cats"</w:t>
+      </w:r>
+    </w:p>
+    <w:p/>
+    <w:p>
+      <w:r>
+        <w:t xml:space="preserve">$ </w:t>
+      </w:r>
+      <w:proofErr w:type="gramStart"/>
+      <w:r>
+        <w:t>git</w:t>
+      </w:r>
+      <w:proofErr w:type="gramEnd"/>
+      <w:r>
+        <w:t xml:space="preserve"> checkout master</w:t>
+      </w:r>
+    </w:p>
+    <w:p/>
+    <w:p>
+      <w:r>
+        <w:t xml:space="preserve">$ </w:t>
+      </w:r>
+      <w:proofErr w:type="gramStart"/>
+      <w:r>
+        <w:t>git</w:t>
+      </w:r>
+      <w:proofErr w:type="gramEnd"/>
+      <w:r>
+        <w:t xml:space="preserve"> merge </w:t>
+      </w:r>
+      <w:proofErr w:type="spellStart"/>
+      <w:r>
+        <w:t>clean_up</w:t>
+      </w:r>
+      <w:proofErr w:type="spellEnd"/>
     </w:p>
     <w:p>
       <w:r>
         <w:t>D</w:t>
       </w:r>
-      <w:bookmarkStart w:id="0" w:name="_GoBack"/>
-      <w:bookmarkEnd w:id="0"/>
-    </w:p>
-    <w:p/>
-    <w:p>
-      <w:r>
-        <w:t>$ git branch -d clean_up</w:t>
-      </w:r>
-    </w:p>
-    <w:p/>
-    <w:p>
-      <w:r>
-        <w:t>$ git push</w:t>
-      </w:r>
-    </w:p>
-    <w:p/>
-    <w:p/>
-    <w:p/>
-    <w:p>
-      <w:pPr>
-        <w:jc w:val="both"/>
-        <w:rPr>
-          <w:rFonts w:ascii="Times New Roman" w:hAnsi="Times New Roman" w:cs="Times New Roman"/>
-          <w:sz w:val="24"/>
-          <w:szCs w:val="24"/>
-        </w:rPr>
-      </w:pPr>
+    </w:p>
+    <w:p/>
+    <w:p>
+      <w:r>
+        <w:t xml:space="preserve">$ </w:t>
+      </w:r>
+      <w:proofErr w:type="gramStart"/>
+      <w:r>
+        <w:t>git</w:t>
+      </w:r>
+      <w:proofErr w:type="gramEnd"/>
+      <w:r>
+        <w:t xml:space="preserve"> branch -d </w:t>
+      </w:r>
+      <w:proofErr w:type="spellStart"/>
+      <w:r>
+        <w:t>clean_up</w:t>
+      </w:r>
+      <w:proofErr w:type="spellEnd"/>
+    </w:p>
+    <w:p/>
+    <w:p>
+      <w:r>
+        <w:t xml:space="preserve">$ </w:t>
+      </w:r>
+      <w:proofErr w:type="gramStart"/>
+      <w:r>
+        <w:t>git</w:t>
+      </w:r>
+      <w:proofErr w:type="gramEnd"/>
+      <w:r>
+        <w:t xml:space="preserve"> push</w:t>
+      </w:r>
+    </w:p>
+    <w:p/>
+    <w:p/>
+    <w:p/>
+    <w:p>
+      <w:pPr>
+        <w:jc w:val="both"/>
+        <w:rPr>
+          <w:rFonts w:ascii="Times New Roman" w:hAnsi="Times New Roman" w:cs="Times New Roman"/>
+          <w:sz w:val="24"/>
+          <w:szCs w:val="24"/>
+        </w:rPr>
+      </w:pPr>
+      <w:r>
+        <w:rPr>
+          <w:rFonts w:ascii="Times New Roman" w:hAnsi="Times New Roman" w:cs="Times New Roman"/>
+          <w:sz w:val="24"/>
+          <w:szCs w:val="24"/>
+        </w:rPr>
+        <w:t xml:space="preserve">Q: </w:t>
+      </w:r>
       <w:r>
         <w:rPr>
           <w:rFonts w:ascii="Times New Roman" w:hAnsi="Times New Roman" w:cs="Times New Roman"/>
@@ -300,13 +666,23 @@
           <w:szCs w:val="24"/>
         </w:rPr>
       </w:pPr>
-      <w:r>
-        <w:rPr>
-          <w:rFonts w:ascii="Times New Roman" w:hAnsi="Times New Roman" w:cs="Times New Roman"/>
-          <w:sz w:val="24"/>
-          <w:szCs w:val="24"/>
-        </w:rPr>
-        <w:t>Git stores project management information in a data structure, this data structure is known as repository.</w:t>
+      <w:proofErr w:type="spellStart"/>
+      <w:r>
+        <w:rPr>
+          <w:rFonts w:ascii="Times New Roman" w:hAnsi="Times New Roman" w:cs="Times New Roman"/>
+          <w:sz w:val="24"/>
+          <w:szCs w:val="24"/>
+        </w:rPr>
+        <w:t>Git</w:t>
+      </w:r>
+      <w:proofErr w:type="spellEnd"/>
+      <w:r>
+        <w:rPr>
+          <w:rFonts w:ascii="Times New Roman" w:hAnsi="Times New Roman" w:cs="Times New Roman"/>
+          <w:sz w:val="24"/>
+          <w:szCs w:val="24"/>
+        </w:rPr>
+        <w:t xml:space="preserve"> stores project management information in a data structure, this data structure is known as repository.</w:t>
       </w:r>
     </w:p>
     <w:p>
@@ -635,7 +1011,25 @@
           <w:sz w:val="24"/>
           <w:szCs w:val="24"/>
         </w:rPr>
-        <w:t>It copies the already existing git repositories.</w:t>
+        <w:t xml:space="preserve">It copies the already existing </w:t>
+      </w:r>
+      <w:proofErr w:type="spellStart"/>
+      <w:r>
+        <w:rPr>
+          <w:rFonts w:ascii="Times New Roman" w:hAnsi="Times New Roman" w:cs="Times New Roman"/>
+          <w:sz w:val="24"/>
+          <w:szCs w:val="24"/>
+        </w:rPr>
+        <w:t>git</w:t>
+      </w:r>
+      <w:proofErr w:type="spellEnd"/>
+      <w:r>
+        <w:rPr>
+          <w:rFonts w:ascii="Times New Roman" w:hAnsi="Times New Roman" w:cs="Times New Roman"/>
+          <w:sz w:val="24"/>
+          <w:szCs w:val="24"/>
+        </w:rPr>
+        <w:t xml:space="preserve"> repositories.</w:t>
       </w:r>
     </w:p>
     <w:p>
@@ -842,6 +1236,116 @@
           <w:szCs w:val="24"/>
         </w:rPr>
       </w:pPr>
+    </w:p>
+    <w:p>
+      <w:pPr>
+        <w:jc w:val="both"/>
+        <w:rPr>
+          <w:rFonts w:ascii="Times New Roman" w:hAnsi="Times New Roman" w:cs="Times New Roman"/>
+          <w:sz w:val="24"/>
+          <w:szCs w:val="24"/>
+        </w:rPr>
+      </w:pPr>
+      <w:r>
+        <w:rPr>
+          <w:rFonts w:ascii="Times New Roman" w:hAnsi="Times New Roman" w:cs="Times New Roman"/>
+          <w:sz w:val="24"/>
+          <w:szCs w:val="24"/>
+        </w:rPr>
+        <w:lastRenderedPageBreak/>
+        <w:t xml:space="preserve">Q: </w:t>
+      </w:r>
+      <w:r>
+        <w:rPr>
+          <w:rFonts w:ascii="Times New Roman" w:hAnsi="Times New Roman" w:cs="Times New Roman"/>
+          <w:sz w:val="24"/>
+          <w:szCs w:val="24"/>
+        </w:rPr>
+        <w:t xml:space="preserve">List the commands and strategy you use </w:t>
+      </w:r>
+      <w:r>
+        <w:rPr>
+          <w:rFonts w:ascii="Times New Roman" w:hAnsi="Times New Roman" w:cs="Times New Roman"/>
+          <w:sz w:val="24"/>
+          <w:szCs w:val="24"/>
+        </w:rPr>
+        <w:t xml:space="preserve">to do this part of the exercise in the </w:t>
+      </w:r>
+      <w:r>
+        <w:rPr>
+          <w:rFonts w:ascii="Times New Roman" w:hAnsi="Times New Roman" w:cs="Times New Roman"/>
+          <w:i/>
+          <w:sz w:val="24"/>
+          <w:szCs w:val="24"/>
+        </w:rPr>
+        <w:t>LastnameFirstnameGitTutorial-mm-dd-yyyy.docx</w:t>
+      </w:r>
+      <w:r>
+        <w:rPr>
+          <w:rFonts w:ascii="Times New Roman" w:hAnsi="Times New Roman" w:cs="Times New Roman"/>
+          <w:i/>
+          <w:sz w:val="24"/>
+          <w:szCs w:val="24"/>
+        </w:rPr>
+        <w:t xml:space="preserve"> </w:t>
+      </w:r>
+      <w:r>
+        <w:rPr>
+          <w:rFonts w:ascii="Times New Roman" w:hAnsi="Times New Roman" w:cs="Times New Roman"/>
+          <w:sz w:val="24"/>
+          <w:szCs w:val="24"/>
+        </w:rPr>
+        <w:t xml:space="preserve">file and push it to: </w:t>
+      </w:r>
+      <w:hyperlink r:id="rId5" w:history="1">
+        <w:r>
+          <w:rPr>
+            <w:rStyle w:val="Hyperlink"/>
+            <w:rFonts w:ascii="Times New Roman" w:hAnsi="Times New Roman" w:cs="Times New Roman"/>
+            <w:sz w:val="24"/>
+            <w:szCs w:val="24"/>
+          </w:rPr>
+          <w:t>https://github.com/yourpseudo/CS6412016</w:t>
+        </w:r>
+      </w:hyperlink>
+      <w:r>
+        <w:rPr>
+          <w:rFonts w:ascii="Times New Roman" w:hAnsi="Times New Roman" w:cs="Times New Roman"/>
+          <w:sz w:val="24"/>
+          <w:szCs w:val="24"/>
+        </w:rPr>
+        <w:t xml:space="preserve">. </w:t>
+      </w:r>
+    </w:p>
+    <w:p>
+      <w:pPr>
+        <w:jc w:val="both"/>
+        <w:rPr>
+          <w:rFonts w:ascii="Times New Roman" w:hAnsi="Times New Roman" w:cs="Times New Roman"/>
+          <w:sz w:val="24"/>
+          <w:szCs w:val="24"/>
+        </w:rPr>
+      </w:pPr>
+      <w:r>
+        <w:rPr>
+          <w:rFonts w:ascii="Times New Roman" w:hAnsi="Times New Roman" w:cs="Times New Roman"/>
+          <w:sz w:val="24"/>
+          <w:szCs w:val="24"/>
+        </w:rPr>
+        <w:t>I first forked the file from the master branch, then edited the file manually and then created a pull request.</w:t>
+      </w:r>
+    </w:p>
+    <w:p>
+      <w:pPr>
+        <w:jc w:val="both"/>
+        <w:rPr>
+          <w:rFonts w:ascii="Times New Roman" w:hAnsi="Times New Roman" w:cs="Times New Roman"/>
+          <w:sz w:val="24"/>
+          <w:szCs w:val="24"/>
+        </w:rPr>
+      </w:pPr>
+      <w:bookmarkStart w:id="0" w:name="_GoBack"/>
+      <w:bookmarkEnd w:id="0"/>
     </w:p>
     <w:p/>
     <w:sectPr>
@@ -1372,6 +1876,7 @@
   <w:style w:type="character" w:default="1" w:styleId="DefaultParagraphFont">
     <w:name w:val="Default Paragraph Font"/>
     <w:uiPriority w:val="1"/>
+    <w:semiHidden/>
     <w:unhideWhenUsed/>
   </w:style>
   <w:style w:type="table" w:default="1" w:styleId="TableNormal">
@@ -1399,7 +1904,6 @@
     <w:name w:val="Hyperlink"/>
     <w:basedOn w:val="DefaultParagraphFont"/>
     <w:uiPriority w:val="99"/>
-    <w:semiHidden/>
     <w:unhideWhenUsed/>
     <w:rsid w:val="00AA79DD"/>
     <w:rPr>

</xml_diff>